<commit_message>
Made small changes to final report
</commit_message>
<xml_diff>
--- a/Final Report.docx
+++ b/Final Report.docx
@@ -260,7 +260,7 @@
           <w:szCs w:val="24"/>
           <w:rtl w:val="0"/>
         </w:rPr>
-        <w:t xml:space="preserve">Contributions……………………………………………………………………………...5</w:t>
+        <w:t xml:space="preserve">Contributions……………………………………………………………………………...6</w:t>
       </w:r>
     </w:p>
     <w:p>
@@ -284,7 +284,7 @@
           <w:szCs w:val="24"/>
           <w:rtl w:val="0"/>
         </w:rPr>
-        <w:t xml:space="preserve">Works Cited….……………………………………………………………………………6</w:t>
+        <w:t xml:space="preserve">Works Cited….……………………………………………………………………………7</w:t>
       </w:r>
     </w:p>
     <w:p>
@@ -643,12 +643,12 @@
           <wp:inline distB="19050" distT="19050" distL="19050" distR="19050">
             <wp:extent cx="4195216" cy="2359800"/>
             <wp:effectExtent b="0" l="0" r="0" t="0"/>
-            <wp:docPr id="1" name="image2.jpg"/>
+            <wp:docPr id="1" name="image1.jpg"/>
             <a:graphic>
               <a:graphicData uri="http://schemas.openxmlformats.org/drawingml/2006/picture">
                 <pic:pic>
                   <pic:nvPicPr>
-                    <pic:cNvPr id="0" name="image2.jpg"/>
+                    <pic:cNvPr id="0" name="image1.jpg"/>
                     <pic:cNvPicPr preferRelativeResize="0"/>
                   </pic:nvPicPr>
                   <pic:blipFill>
@@ -811,12 +811,12 @@
           <wp:inline distB="19050" distT="19050" distL="19050" distR="19050">
             <wp:extent cx="2628900" cy="1981200"/>
             <wp:effectExtent b="0" l="0" r="0" t="0"/>
-            <wp:docPr id="3" name="image1.png"/>
+            <wp:docPr id="3" name="image2.png"/>
             <a:graphic>
               <a:graphicData uri="http://schemas.openxmlformats.org/drawingml/2006/picture">
                 <pic:pic>
                   <pic:nvPicPr>
-                    <pic:cNvPr id="0" name="image1.png"/>
+                    <pic:cNvPr id="0" name="image2.png"/>
                     <pic:cNvPicPr preferRelativeResize="0"/>
                   </pic:nvPicPr>
                   <pic:blipFill>
@@ -863,7 +863,7 @@
           <w:szCs w:val="20"/>
           <w:rtl w:val="0"/>
         </w:rPr>
-        <w:t xml:space="preserve">Dataframe of our output with phrase “COVID Booster” and 5 twitter videos</w:t>
+        <w:t xml:space="preserve">Dataframe of our output with phrase “COVID booster” and 5 Twitter videos</w:t>
       </w:r>
     </w:p>
     <w:p>

</xml_diff>